<commit_message>
Se agregó el diagrama de robustez del CU21 - Consultar monedero y se corrigió su descripción de CU
</commit_message>
<xml_diff>
--- a/Documentación/CU-21_ConsultarMonedero/Descripción.docx
+++ b/Documentación/CU-21_ConsultarMonedero/Descripción.docx
@@ -322,13 +322,22 @@
               <w:t xml:space="preserve">El sistema muestra la ventana </w:t>
             </w:r>
             <w:r>
+              <w:t>“</w:t>
+            </w:r>
+            <w:r>
               <w:t>Consultar</w:t>
             </w:r>
             <w:r>
               <w:t>Monedero</w:t>
             </w:r>
             <w:r>
-              <w:t xml:space="preserve">View </w:t>
+              <w:t>View</w:t>
+            </w:r>
+            <w:r>
+              <w:t>”</w:t>
+            </w:r>
+            <w:r>
+              <w:t xml:space="preserve"> </w:t>
             </w:r>
             <w:r>
               <w:t xml:space="preserve">con </w:t>
@@ -450,7 +459,67 @@
               <w:t xml:space="preserve">y </w:t>
             </w:r>
             <w:r>
-              <w:t>obtiene el nombre del titular, apellido paterno, apellido materno, teléfono y el saldo actual de su monedero.</w:t>
+              <w:t xml:space="preserve">obtiene el </w:t>
+            </w:r>
+            <w:r>
+              <w:t>“</w:t>
+            </w:r>
+            <w:r>
+              <w:t>nombre del titular</w:t>
+            </w:r>
+            <w:r>
+              <w:t>”</w:t>
+            </w:r>
+            <w:r>
+              <w:t xml:space="preserve">, </w:t>
+            </w:r>
+            <w:r>
+              <w:t>“</w:t>
+            </w:r>
+            <w:r>
+              <w:t>apellido paterno</w:t>
+            </w:r>
+            <w:r>
+              <w:t>”</w:t>
+            </w:r>
+            <w:r>
+              <w:t xml:space="preserve">, </w:t>
+            </w:r>
+            <w:r>
+              <w:t>“</w:t>
+            </w:r>
+            <w:r>
+              <w:t>apellido materno</w:t>
+            </w:r>
+            <w:r>
+              <w:t>”</w:t>
+            </w:r>
+            <w:r>
+              <w:t xml:space="preserve">, </w:t>
+            </w:r>
+            <w:r>
+              <w:t>“</w:t>
+            </w:r>
+            <w:r>
+              <w:t>teléfono</w:t>
+            </w:r>
+            <w:r>
+              <w:t>”</w:t>
+            </w:r>
+            <w:r>
+              <w:t xml:space="preserve"> y el </w:t>
+            </w:r>
+            <w:r>
+              <w:t>“</w:t>
+            </w:r>
+            <w:r>
+              <w:t>saldo actual</w:t>
+            </w:r>
+            <w:r>
+              <w:t>”</w:t>
+            </w:r>
+            <w:r>
+              <w:t xml:space="preserve"> de su monedero.</w:t>
             </w:r>
           </w:p>
           <w:p>
@@ -482,6 +551,34 @@
               <w:jc w:val="both"/>
             </w:pPr>
             <w:r>
+              <w:t xml:space="preserve">El sistema cierra la ventana </w:t>
+            </w:r>
+            <w:r>
+              <w:t>“</w:t>
+            </w:r>
+            <w:r>
+              <w:t>C</w:t>
+            </w:r>
+            <w:r>
+              <w:t>onsultarMonederoView</w:t>
+            </w:r>
+            <w:r>
+              <w:t>”</w:t>
+            </w:r>
+            <w:r>
+              <w:t>.</w:t>
+            </w:r>
+          </w:p>
+          <w:p>
+            <w:pPr>
+              <w:pStyle w:val="Prrafodelista"/>
+              <w:numPr>
+                <w:ilvl w:val="0"/>
+                <w:numId w:val="1"/>
+              </w:numPr>
+              <w:jc w:val="both"/>
+            </w:pPr>
+            <w:r>
               <w:t>Fin del caso de uso.</w:t>
             </w:r>
           </w:p>
@@ -564,10 +661,16 @@
               <w:t xml:space="preserve">El sistema cierra la ventana </w:t>
             </w:r>
             <w:r>
+              <w:t>“</w:t>
+            </w:r>
+            <w:r>
               <w:t>Consultar</w:t>
             </w:r>
             <w:r>
               <w:t>MonederoView</w:t>
+            </w:r>
+            <w:r>
+              <w:t>”</w:t>
             </w:r>
             <w:r>
               <w:t>.</w:t>
@@ -622,10 +725,19 @@
               <w:t xml:space="preserve">sistema muestra una ventana </w:t>
             </w:r>
             <w:r>
+              <w:t>“</w:t>
+            </w:r>
+            <w:r>
               <w:t>Advertencia</w:t>
             </w:r>
             <w:r>
-              <w:t xml:space="preserve">View con el mensaje </w:t>
+              <w:t>View</w:t>
+            </w:r>
+            <w:r>
+              <w:t>”</w:t>
+            </w:r>
+            <w:r>
+              <w:t xml:space="preserve"> con el mensaje </w:t>
             </w:r>
             <w:r>
               <w:t>“</w:t>
@@ -675,10 +787,16 @@
               <w:t xml:space="preserve">El sistema cierra la ventana </w:t>
             </w:r>
             <w:r>
+              <w:t>“</w:t>
+            </w:r>
+            <w:r>
               <w:t>Advertencia</w:t>
             </w:r>
             <w:r>
               <w:t>View</w:t>
+            </w:r>
+            <w:r>
+              <w:t>”</w:t>
             </w:r>
             <w:r>
               <w:t>.</w:t>
@@ -774,16 +892,34 @@
               <w:t xml:space="preserve">El sistema muestra en pantalla la ventana </w:t>
             </w:r>
             <w:r>
+              <w:t>“</w:t>
+            </w:r>
+            <w:r>
               <w:t>ErrorView</w:t>
             </w:r>
             <w:r>
+              <w:t>”</w:t>
+            </w:r>
+            <w:r>
               <w:t xml:space="preserve"> con el mensaje “</w:t>
             </w:r>
             <w:r>
               <w:t>No se pudo conectar a la red del supermercado, inténtelo de nuevo más tarde</w:t>
             </w:r>
             <w:r>
-              <w:t>” junto con un botón de aceptar.</w:t>
+              <w:t xml:space="preserve">” junto con un botón de </w:t>
+            </w:r>
+            <w:r>
+              <w:t>“A</w:t>
+            </w:r>
+            <w:r>
+              <w:t>ceptar</w:t>
+            </w:r>
+            <w:r>
+              <w:t>”</w:t>
+            </w:r>
+            <w:r>
+              <w:t>.</w:t>
             </w:r>
           </w:p>
           <w:p>
@@ -816,15 +952,24 @@
               <w:t xml:space="preserve">El sistema cierra las ventanas </w:t>
             </w:r>
             <w:r>
+              <w:t>“</w:t>
+            </w:r>
+            <w:r>
               <w:t>ErrorView</w:t>
             </w:r>
             <w:r>
+              <w:t>”</w:t>
+            </w:r>
+            <w:r>
               <w:t xml:space="preserve"> y</w:t>
             </w:r>
             <w:r>
               <w:t xml:space="preserve"> </w:t>
             </w:r>
             <w:r>
+              <w:t>“</w:t>
+            </w:r>
+            <w:r>
               <w:t>Consult</w:t>
             </w:r>
             <w:r>
@@ -832,6 +977,9 @@
             </w:r>
             <w:r>
               <w:t>View</w:t>
+            </w:r>
+            <w:r>
+              <w:t>”</w:t>
             </w:r>
             <w:r>
               <w:t>.</w:t>
@@ -3144,6 +3292,7 @@
   <w:style w:type="character" w:default="1" w:styleId="Fuentedeprrafopredeter">
     <w:name w:val="Default Paragraph Font"/>
     <w:uiPriority w:val="1"/>
+    <w:semiHidden/>
     <w:unhideWhenUsed/>
   </w:style>
   <w:style w:type="table" w:default="1" w:styleId="Tablanormal">

</xml_diff>

<commit_message>
Se corrigió la descripción del CU21
</commit_message>
<xml_diff>
--- a/Documentación/CU-21_ConsultarMonedero/Descripción.docx
+++ b/Documentación/CU-21_ConsultarMonedero/Descripción.docx
@@ -325,79 +325,49 @@
               <w:t>“</w:t>
             </w:r>
             <w:r>
-              <w:t>Consultar</w:t>
-            </w:r>
-            <w:r>
-              <w:t>Monedero</w:t>
-            </w:r>
-            <w:r>
-              <w:t>View</w:t>
+              <w:t xml:space="preserve">VerMonederosView” con un botón </w:t>
+            </w:r>
+            <w:r>
+              <w:t>“</w:t>
+            </w:r>
+            <w:r>
+              <w:t>Agregar Monedero” y una tabla de MONEDEROs con los campos “Código de Barras”,</w:t>
+            </w:r>
+            <w:r>
+              <w:t xml:space="preserve"> </w:t>
+            </w:r>
+            <w:r>
+              <w:t xml:space="preserve">“Teléfono”, </w:t>
+            </w:r>
+            <w:r>
+              <w:t>“</w:t>
+            </w:r>
+            <w:r>
+              <w:t xml:space="preserve">Nombre del Propietario” y “Acciones” con los botones </w:t>
+            </w:r>
+            <w:r>
+              <w:t>“</w:t>
+            </w:r>
+            <w:r>
+              <w:t xml:space="preserve">Detalles” y </w:t>
+            </w:r>
+            <w:r>
+              <w:t>“</w:t>
+            </w:r>
+            <w:r>
+              <w:t>Editar</w:t>
             </w:r>
             <w:r>
               <w:t>”</w:t>
             </w:r>
             <w:r>
-              <w:t xml:space="preserve"> </w:t>
-            </w:r>
-            <w:r>
-              <w:t xml:space="preserve">con </w:t>
-            </w:r>
-            <w:r>
-              <w:t>un</w:t>
-            </w:r>
-            <w:r>
-              <w:t xml:space="preserve"> campo código de barras</w:t>
-            </w:r>
-            <w:r>
-              <w:t>, y los campos</w:t>
-            </w:r>
-            <w:r>
-              <w:t xml:space="preserve"> Nombre del titular, apellido paterno, apellido materno</w:t>
-            </w:r>
-            <w:r>
-              <w:t>,</w:t>
-            </w:r>
-            <w:r>
-              <w:t xml:space="preserve"> teléfono</w:t>
-            </w:r>
-            <w:r>
-              <w:t xml:space="preserve"> y saldo actual</w:t>
-            </w:r>
-            <w:r>
-              <w:t xml:space="preserve">, </w:t>
-            </w:r>
-            <w:r>
-              <w:t xml:space="preserve">y </w:t>
-            </w:r>
-            <w:r>
-              <w:t>el</w:t>
-            </w:r>
-            <w:r>
-              <w:t xml:space="preserve"> bot</w:t>
-            </w:r>
-            <w:r>
-              <w:t>ón</w:t>
-            </w:r>
-            <w:r>
-              <w:t xml:space="preserve"> </w:t>
-            </w:r>
-            <w:r>
-              <w:t>“</w:t>
-            </w:r>
-            <w:r>
-              <w:t>Sali</w:t>
-            </w:r>
-            <w:r>
-              <w:t>r</w:t>
-            </w:r>
-            <w:r>
-              <w:t>”</w:t>
+              <w:t>, y el botón “Eliminar” desactivado</w:t>
+            </w:r>
+            <w:r>
+              <w:t>, obtiene los MONEDEROs registrados y llena la tabla con su información</w:t>
             </w:r>
             <w:r>
               <w:t>.</w:t>
-            </w:r>
-            <w:r>
-              <w:t xml:space="preserve"> (EX-01)</w:t>
             </w:r>
           </w:p>
           <w:p>
@@ -410,22 +380,13 @@
               <w:jc w:val="both"/>
             </w:pPr>
             <w:r>
-              <w:t xml:space="preserve">El </w:t>
-            </w:r>
-            <w:r>
-              <w:t>cajero</w:t>
-            </w:r>
-            <w:r>
-              <w:t xml:space="preserve"> </w:t>
-            </w:r>
-            <w:r>
-              <w:t>llena el código de barras</w:t>
-            </w:r>
-            <w:r>
-              <w:t>.</w:t>
-            </w:r>
-            <w:r>
-              <w:t xml:space="preserve"> (FA-01)</w:t>
+              <w:t xml:space="preserve">El cajero da clic en el botón </w:t>
+            </w:r>
+            <w:r>
+              <w:t>“</w:t>
+            </w:r>
+            <w:r>
+              <w:t>Detalles” de el MONEDERO seleccionado.</w:t>
             </w:r>
           </w:p>
           <w:p>
@@ -438,88 +399,148 @@
               <w:jc w:val="both"/>
             </w:pPr>
             <w:r>
-              <w:t xml:space="preserve">El sistema valida el </w:t>
-            </w:r>
-            <w:r>
-              <w:t>código de barras</w:t>
-            </w:r>
-            <w:r>
-              <w:t xml:space="preserve"> (FA-0</w:t>
-            </w:r>
-            <w:r>
-              <w:t>2</w:t>
-            </w:r>
-            <w:r>
-              <w:t>)</w:t>
+              <w:t xml:space="preserve">El sistema muestra la ventana </w:t>
+            </w:r>
+            <w:r>
+              <w:t>“</w:t>
+            </w:r>
+            <w:r>
+              <w:t>Consultar</w:t>
+            </w:r>
+            <w:r>
+              <w:t>Monedero</w:t>
+            </w:r>
+            <w:r>
+              <w:t>View</w:t>
+            </w:r>
+            <w:r>
+              <w:t>”</w:t>
+            </w:r>
+            <w:r>
+              <w:t xml:space="preserve"> con</w:t>
+            </w:r>
+            <w:r>
+              <w:t xml:space="preserve"> los campos</w:t>
             </w:r>
             <w:r>
               <w:t xml:space="preserve"> </w:t>
             </w:r>
             <w:r>
+              <w:t>“</w:t>
+            </w:r>
+            <w:r>
+              <w:t>Nombre</w:t>
+            </w:r>
+            <w:r>
+              <w:t>”</w:t>
+            </w:r>
+            <w:r>
+              <w:t xml:space="preserve">, </w:t>
+            </w:r>
+            <w:r>
+              <w:t>“A</w:t>
+            </w:r>
+            <w:r>
+              <w:t xml:space="preserve">pellido </w:t>
+            </w:r>
+            <w:r>
+              <w:t>P</w:t>
+            </w:r>
+            <w:r>
+              <w:t>aterno</w:t>
+            </w:r>
+            <w:r>
+              <w:t>”</w:t>
+            </w:r>
+            <w:r>
+              <w:t xml:space="preserve">, </w:t>
+            </w:r>
+            <w:r>
+              <w:t>“A</w:t>
+            </w:r>
+            <w:r>
+              <w:t xml:space="preserve">pellido </w:t>
+            </w:r>
+            <w:r>
+              <w:t>M</w:t>
+            </w:r>
+            <w:r>
+              <w:t>aterno</w:t>
+            </w:r>
+            <w:r>
+              <w:t>”</w:t>
+            </w:r>
+            <w:r>
+              <w:t>,</w:t>
+            </w:r>
+            <w:r>
+              <w:t xml:space="preserve"> </w:t>
+            </w:r>
+            <w:r>
+              <w:t>“T</w:t>
+            </w:r>
+            <w:r>
+              <w:t>eléfono</w:t>
+            </w:r>
+            <w:r>
+              <w:t>”</w:t>
+            </w:r>
+            <w:r>
+              <w:t xml:space="preserve"> y </w:t>
+            </w:r>
+            <w:r>
+              <w:t>“Saldo” y “C</w:t>
+            </w:r>
+            <w:r>
+              <w:t xml:space="preserve">ódigo de </w:t>
+            </w:r>
+            <w:r>
+              <w:t>B</w:t>
+            </w:r>
+            <w:r>
+              <w:t>arras</w:t>
+            </w:r>
+            <w:r>
+              <w:t>”</w:t>
+            </w:r>
+            <w:r>
+              <w:t xml:space="preserve">, </w:t>
+            </w:r>
+            <w:r>
               <w:t xml:space="preserve">y </w:t>
             </w:r>
             <w:r>
-              <w:t xml:space="preserve">obtiene el </w:t>
+              <w:t>el</w:t>
+            </w:r>
+            <w:r>
+              <w:t xml:space="preserve"> bot</w:t>
+            </w:r>
+            <w:r>
+              <w:t>ón</w:t>
+            </w:r>
+            <w:r>
+              <w:t xml:space="preserve"> </w:t>
             </w:r>
             <w:r>
               <w:t>“</w:t>
             </w:r>
             <w:r>
-              <w:t>nombre del titular</w:t>
+              <w:t>Sali</w:t>
+            </w:r>
+            <w:r>
+              <w:t>r</w:t>
             </w:r>
             <w:r>
               <w:t>”</w:t>
             </w:r>
             <w:r>
-              <w:t xml:space="preserve">, </w:t>
-            </w:r>
-            <w:r>
-              <w:t>“</w:t>
-            </w:r>
-            <w:r>
-              <w:t>apellido paterno</w:t>
-            </w:r>
-            <w:r>
-              <w:t>”</w:t>
-            </w:r>
-            <w:r>
-              <w:t xml:space="preserve">, </w:t>
-            </w:r>
-            <w:r>
-              <w:t>“</w:t>
-            </w:r>
-            <w:r>
-              <w:t>apellido materno</w:t>
-            </w:r>
-            <w:r>
-              <w:t>”</w:t>
-            </w:r>
-            <w:r>
-              <w:t xml:space="preserve">, </w:t>
-            </w:r>
-            <w:r>
-              <w:t>“</w:t>
-            </w:r>
-            <w:r>
-              <w:t>teléfono</w:t>
-            </w:r>
-            <w:r>
-              <w:t>”</w:t>
-            </w:r>
-            <w:r>
-              <w:t xml:space="preserve"> y el </w:t>
-            </w:r>
-            <w:r>
-              <w:t>“</w:t>
-            </w:r>
-            <w:r>
-              <w:t>saldo actual</w:t>
-            </w:r>
-            <w:r>
-              <w:t>”</w:t>
-            </w:r>
-            <w:r>
-              <w:t xml:space="preserve"> de su monedero.</w:t>
+              <w:t>, obtiene la información del MONEDERO seleccionado y llena los campos con su información</w:t>
+            </w:r>
+            <w:r>
+              <w:t>.</w:t>
+            </w:r>
+            <w:r>
+              <w:t xml:space="preserve"> (EX-01)</w:t>
             </w:r>
           </w:p>
           <w:p>
@@ -614,223 +635,7 @@
               <w:jc w:val="both"/>
             </w:pPr>
             <w:r>
-              <w:t xml:space="preserve">FA-01 </w:t>
-            </w:r>
-            <w:r>
-              <w:t>Salir de Consulta</w:t>
-            </w:r>
-          </w:p>
-          <w:p>
-            <w:pPr>
-              <w:pStyle w:val="Prrafodelista"/>
-              <w:numPr>
-                <w:ilvl w:val="0"/>
-                <w:numId w:val="3"/>
-              </w:numPr>
-              <w:jc w:val="both"/>
-            </w:pPr>
-            <w:r>
-              <w:t xml:space="preserve">El actor </w:t>
-            </w:r>
-            <w:r>
-              <w:t xml:space="preserve">da clic en el botón </w:t>
-            </w:r>
-            <w:r>
-              <w:t>“</w:t>
-            </w:r>
-            <w:r>
-              <w:t>Salir</w:t>
-            </w:r>
-            <w:r>
-              <w:t>”</w:t>
-            </w:r>
-            <w:r>
-              <w:t>.</w:t>
-            </w:r>
-          </w:p>
-          <w:p>
-            <w:pPr>
-              <w:pStyle w:val="Prrafodelista"/>
-              <w:numPr>
-                <w:ilvl w:val="0"/>
-                <w:numId w:val="3"/>
-              </w:numPr>
-              <w:jc w:val="both"/>
-            </w:pPr>
-            <w:r>
-              <w:t xml:space="preserve">El sistema cierra la ventana </w:t>
-            </w:r>
-            <w:r>
-              <w:t>“</w:t>
-            </w:r>
-            <w:r>
-              <w:t>Consultar</w:t>
-            </w:r>
-            <w:r>
-              <w:t>MonederoView</w:t>
-            </w:r>
-            <w:r>
-              <w:t>”</w:t>
-            </w:r>
-            <w:r>
-              <w:t>.</w:t>
-            </w:r>
-          </w:p>
-          <w:p>
-            <w:pPr>
-              <w:pStyle w:val="Prrafodelista"/>
-              <w:numPr>
-                <w:ilvl w:val="0"/>
-                <w:numId w:val="3"/>
-              </w:numPr>
-              <w:jc w:val="both"/>
-            </w:pPr>
-            <w:r>
-              <w:t>regresa al flujo normal en el último paso.</w:t>
-            </w:r>
-          </w:p>
-          <w:p>
-            <w:pPr>
-              <w:jc w:val="both"/>
-            </w:pPr>
-            <w:r>
-              <w:t>FA-0</w:t>
-            </w:r>
-            <w:r>
-              <w:t>2</w:t>
-            </w:r>
-            <w:r>
-              <w:t xml:space="preserve"> </w:t>
-            </w:r>
-            <w:r>
-              <w:t>Monedero</w:t>
-            </w:r>
-            <w:r>
-              <w:t xml:space="preserve"> Inválido</w:t>
-            </w:r>
-          </w:p>
-          <w:p>
-            <w:pPr>
-              <w:pStyle w:val="Prrafodelista"/>
-              <w:numPr>
-                <w:ilvl w:val="0"/>
-                <w:numId w:val="15"/>
-              </w:numPr>
-              <w:jc w:val="both"/>
-            </w:pPr>
-            <w:r>
-              <w:t xml:space="preserve">El </w:t>
-            </w:r>
-            <w:r>
-              <w:t xml:space="preserve">sistema muestra una ventana </w:t>
-            </w:r>
-            <w:r>
-              <w:t>“</w:t>
-            </w:r>
-            <w:r>
-              <w:t>Advertencia</w:t>
-            </w:r>
-            <w:r>
-              <w:t>View</w:t>
-            </w:r>
-            <w:r>
-              <w:t>”</w:t>
-            </w:r>
-            <w:r>
-              <w:t xml:space="preserve"> con el mensaje </w:t>
-            </w:r>
-            <w:r>
-              <w:t>“</w:t>
-            </w:r>
-            <w:r>
-              <w:t>El código de barras no es un monedero registrado en el sistema</w:t>
-            </w:r>
-            <w:r>
-              <w:t xml:space="preserve">” y un botón </w:t>
-            </w:r>
-            <w:r>
-              <w:t>“</w:t>
-            </w:r>
-            <w:r>
-              <w:t>Aceptar”.</w:t>
-            </w:r>
-          </w:p>
-          <w:p>
-            <w:pPr>
-              <w:pStyle w:val="Prrafodelista"/>
-              <w:numPr>
-                <w:ilvl w:val="0"/>
-                <w:numId w:val="15"/>
-              </w:numPr>
-              <w:jc w:val="both"/>
-            </w:pPr>
-            <w:r>
-              <w:t xml:space="preserve">El cajero da clic en el botón </w:t>
-            </w:r>
-            <w:r>
-              <w:t>“</w:t>
-            </w:r>
-            <w:r>
-              <w:t>Aceptar”.</w:t>
-            </w:r>
-          </w:p>
-          <w:p>
-            <w:pPr>
-              <w:pStyle w:val="Prrafodelista"/>
-              <w:numPr>
-                <w:ilvl w:val="0"/>
-                <w:numId w:val="15"/>
-              </w:numPr>
-              <w:jc w:val="both"/>
-            </w:pPr>
-            <w:r>
-              <w:t xml:space="preserve">El sistema cierra la ventana </w:t>
-            </w:r>
-            <w:r>
-              <w:t>“</w:t>
-            </w:r>
-            <w:r>
-              <w:t>Advertencia</w:t>
-            </w:r>
-            <w:r>
-              <w:t>View</w:t>
-            </w:r>
-            <w:r>
-              <w:t>”</w:t>
-            </w:r>
-            <w:r>
-              <w:t>.</w:t>
-            </w:r>
-          </w:p>
-          <w:p>
-            <w:pPr>
-              <w:pStyle w:val="Prrafodelista"/>
-              <w:numPr>
-                <w:ilvl w:val="0"/>
-                <w:numId w:val="15"/>
-              </w:numPr>
-              <w:jc w:val="both"/>
-            </w:pPr>
-            <w:r>
-              <w:t>R</w:t>
-            </w:r>
-            <w:r>
-              <w:t>egresa al flujo normal en el</w:t>
-            </w:r>
-            <w:r>
-              <w:t xml:space="preserve"> </w:t>
-            </w:r>
-            <w:r>
-              <w:t>paso</w:t>
-            </w:r>
-            <w:r>
-              <w:t xml:space="preserve"> </w:t>
-            </w:r>
-            <w:r>
-              <w:t>2</w:t>
-            </w:r>
-            <w:r>
-              <w:t>.</w:t>
+              <w:t>Sin flujos alternos</w:t>
             </w:r>
           </w:p>
         </w:tc>

</xml_diff>

<commit_message>
Se corrigió la descripción del CU21 y su diagrama de robustez
</commit_message>
<xml_diff>
--- a/Documentación/CU-21_ConsultarMonedero/Descripción.docx
+++ b/Documentación/CU-21_ConsultarMonedero/Descripción.docx
@@ -489,19 +489,7 @@
               <w:t xml:space="preserve"> y </w:t>
             </w:r>
             <w:r>
-              <w:t>“Saldo” y “C</w:t>
-            </w:r>
-            <w:r>
-              <w:t xml:space="preserve">ódigo de </w:t>
-            </w:r>
-            <w:r>
-              <w:t>B</w:t>
-            </w:r>
-            <w:r>
-              <w:t>arras</w:t>
-            </w:r>
-            <w:r>
-              <w:t>”</w:t>
+              <w:t>“Saldo” y “Código de Barras”</w:t>
             </w:r>
             <w:r>
               <w:t xml:space="preserve">, </w:t>
@@ -582,6 +570,18 @@
             </w:r>
             <w:r>
               <w:t>onsultarMonederoView</w:t>
+            </w:r>
+            <w:r>
+              <w:t>”</w:t>
+            </w:r>
+            <w:r>
+              <w:t xml:space="preserve"> y muestra la ventana </w:t>
+            </w:r>
+            <w:r>
+              <w:t>“</w:t>
+            </w:r>
+            <w:r>
+              <w:t>VerMonederosView</w:t>
             </w:r>
             <w:r>
               <w:t>”</w:t>
@@ -766,7 +766,7 @@
               <w:t>”</w:t>
             </w:r>
             <w:r>
-              <w:t xml:space="preserve"> y</w:t>
+              <w:t>,</w:t>
             </w:r>
             <w:r>
               <w:t xml:space="preserve"> </w:t>
@@ -785,6 +785,9 @@
             </w:r>
             <w:r>
               <w:t>”</w:t>
+            </w:r>
+            <w:r>
+              <w:t xml:space="preserve"> y “VerMonederosView”</w:t>
             </w:r>
             <w:r>
               <w:t>.</w:t>

</xml_diff>